<commit_message>
update house_single and house_micro
</commit_message>
<xml_diff>
--- a/pro_presentation/house-micro.docx
+++ b/pro_presentation/house-micro.docx
@@ -35,10 +35,10 @@
             <v:path o:extrusionok="f" gradientshapeok="t" o:connecttype="rect"/>
             <o:lock v:ext="edit" aspectratio="t"/>
           </v:shapetype>
-          <v:shape id="_x0000_i1029" type="#_x0000_t75" style="width:283.2pt;height:117pt" o:ole="">
+          <v:shape id="_x0000_i1025" type="#_x0000_t75" style="width:283.2pt;height:117pt" o:ole="">
             <v:imagedata r:id="rId4" o:title=""/>
           </v:shape>
-          <o:OLEObject Type="Embed" ProgID="Visio.Drawing.15" ShapeID="_x0000_i1029" DrawAspect="Content" ObjectID="_1610383390" r:id="rId5"/>
+          <o:OLEObject Type="Embed" ProgID="Visio.Drawing.15" ShapeID="_x0000_i1025" DrawAspect="Content" ObjectID="_1611397529" r:id="rId5"/>
         </w:object>
       </w:r>
     </w:p>
@@ -177,10 +177,10 @@
       </w:pPr>
       <w:r>
         <w:object w:dxaOrig="5664" w:dyaOrig="2736">
-          <v:shape id="_x0000_i1025" type="#_x0000_t75" style="width:283.2pt;height:136.8pt" o:ole="">
+          <v:shape id="_x0000_i1026" type="#_x0000_t75" style="width:283.2pt;height:136.8pt" o:ole="">
             <v:imagedata r:id="rId6" o:title=""/>
           </v:shape>
-          <o:OLEObject Type="Embed" ProgID="Visio.Drawing.15" ShapeID="_x0000_i1025" DrawAspect="Content" ObjectID="_1610383391" r:id="rId7"/>
+          <o:OLEObject Type="Embed" ProgID="Visio.Drawing.15" ShapeID="_x0000_i1026" DrawAspect="Content" ObjectID="_1611397530" r:id="rId7"/>
         </w:object>
       </w:r>
     </w:p>
@@ -204,10 +204,10 @@
       </w:pPr>
       <w:r>
         <w:object w:dxaOrig="7296" w:dyaOrig="4152">
-          <v:shape id="_x0000_i1026" type="#_x0000_t75" style="width:364.8pt;height:207.6pt" o:ole="">
+          <v:shape id="_x0000_i1027" type="#_x0000_t75" style="width:364.8pt;height:207.6pt" o:ole="">
             <v:imagedata r:id="rId8" o:title=""/>
           </v:shape>
-          <o:OLEObject Type="Embed" ProgID="Visio.Drawing.15" ShapeID="_x0000_i1026" DrawAspect="Content" ObjectID="_1610383392" r:id="rId9"/>
+          <o:OLEObject Type="Embed" ProgID="Visio.Drawing.15" ShapeID="_x0000_i1027" DrawAspect="Content" ObjectID="_1611397531" r:id="rId9"/>
         </w:object>
       </w:r>
     </w:p>
@@ -290,9 +290,6 @@
     <w:p>
       <w:pPr>
         <w:jc w:val="center"/>
-        <w:rPr>
-          <w:rFonts w:hint="eastAsia"/>
-        </w:rPr>
       </w:pPr>
       <w:r>
         <w:rPr>
@@ -352,9 +349,6 @@
     <w:p>
       <w:pPr>
         <w:jc w:val="center"/>
-        <w:rPr>
-          <w:rFonts w:hint="eastAsia"/>
-        </w:rPr>
       </w:pPr>
       <w:r>
         <w:rPr>
@@ -414,9 +408,6 @@
     <w:p>
       <w:pPr>
         <w:jc w:val="center"/>
-        <w:rPr>
-          <w:rFonts w:hint="eastAsia"/>
-        </w:rPr>
       </w:pPr>
       <w:r>
         <w:rPr>
@@ -460,11 +451,6 @@
       </w:r>
     </w:p>
     <w:p>
-      <w:pPr>
-        <w:rPr>
-          <w:rFonts w:hint="eastAsia"/>
-        </w:rPr>
-      </w:pPr>
       <w:r>
         <w:lastRenderedPageBreak/>
         <w:t>四</w:t>
@@ -482,16 +468,13 @@
     <w:p>
       <w:pPr>
         <w:jc w:val="center"/>
-        <w:rPr>
-          <w:rFonts w:hint="eastAsia"/>
-        </w:rPr>
       </w:pPr>
       <w:r>
         <w:object w:dxaOrig="12229" w:dyaOrig="4753">
           <v:shape id="_x0000_i1028" type="#_x0000_t75" style="width:415.2pt;height:161.4pt" o:ole="">
             <v:imagedata r:id="rId13" o:title=""/>
           </v:shape>
-          <o:OLEObject Type="Embed" ProgID="Visio.Drawing.15" ShapeID="_x0000_i1028" DrawAspect="Content" ObjectID="_1610383393" r:id="rId14"/>
+          <o:OLEObject Type="Embed" ProgID="Visio.Drawing.15" ShapeID="_x0000_i1028" DrawAspect="Content" ObjectID="_1611397532" r:id="rId14"/>
         </w:object>
       </w:r>
     </w:p>
@@ -518,10 +501,10 @@
       </w:pPr>
       <w:r>
         <w:object w:dxaOrig="7669" w:dyaOrig="5389">
-          <v:shape id="_x0000_i1027" type="#_x0000_t75" style="width:383.4pt;height:269.4pt" o:ole="">
+          <v:shape id="_x0000_i1029" type="#_x0000_t75" style="width:383.4pt;height:269.4pt" o:ole="">
             <v:imagedata r:id="rId15" o:title=""/>
           </v:shape>
-          <o:OLEObject Type="Embed" ProgID="Visio.Drawing.15" ShapeID="_x0000_i1027" DrawAspect="Content" ObjectID="_1610383394" r:id="rId16"/>
+          <o:OLEObject Type="Embed" ProgID="Visio.Drawing.15" ShapeID="_x0000_i1029" DrawAspect="Content" ObjectID="_1611397533" r:id="rId16"/>
         </w:object>
       </w:r>
     </w:p>
@@ -1015,7 +998,33 @@
         <w:rPr>
           <w:rFonts w:hint="eastAsia"/>
         </w:rPr>
-        <w:t>用户（注册激活、登录、用户修改、重置密码、登出、注册、经纪机构创建、经纪机构查询、经纪人查询</w:t>
+        <w:t>用户（注册激活、登录、用户修改、重置密码、登出、注册、经纪机构创建、经纪机构查询、经纪人查询）</w:t>
+      </w:r>
+    </w:p>
+    <w:p>
+      <w:pPr>
+        <w:ind w:firstLine="420"/>
+      </w:pPr>
+      <w:r>
+        <w:rPr>
+          <w:rFonts w:hint="eastAsia"/>
+        </w:rPr>
+        <w:t>4.</w:t>
+      </w:r>
+      <w:r>
+        <w:t>4</w:t>
+      </w:r>
+      <w:r>
+        <w:rPr>
+          <w:rFonts w:hint="eastAsia"/>
+        </w:rPr>
+        <w:t xml:space="preserve"> </w:t>
+      </w:r>
+      <w:r>
+        <w:rPr>
+          <w:rFonts w:hint="eastAsia"/>
+        </w:rPr>
+        <w:t>房产（房产列表、房</w:t>
       </w:r>
       <w:bookmarkStart w:id="0" w:name="_GoBack"/>
       <w:bookmarkEnd w:id="0"/>
@@ -1023,7 +1032,19 @@
         <w:rPr>
           <w:rFonts w:hint="eastAsia"/>
         </w:rPr>
-        <w:t>）</w:t>
+        <w:t>产新增、房产评分、房屋收藏</w:t>
+      </w:r>
+      <w:r>
+        <w:rPr>
+          <w:rFonts w:hint="eastAsia"/>
+        </w:rPr>
+        <w:t>/</w:t>
+      </w:r>
+      <w:r>
+        <w:rPr>
+          <w:rFonts w:hint="eastAsia"/>
+        </w:rPr>
+        <w:t>删除、房产详情）</w:t>
       </w:r>
     </w:p>
     <w:p>
@@ -1031,44 +1052,6 @@
         <w:ind w:firstLine="420"/>
       </w:pPr>
       <w:r>
-        <w:rPr>
-          <w:rFonts w:hint="eastAsia"/>
-        </w:rPr>
-        <w:t>4.</w:t>
-      </w:r>
-      <w:r>
-        <w:t>4</w:t>
-      </w:r>
-      <w:r>
-        <w:rPr>
-          <w:rFonts w:hint="eastAsia"/>
-        </w:rPr>
-        <w:t xml:space="preserve"> </w:t>
-      </w:r>
-      <w:r>
-        <w:rPr>
-          <w:rFonts w:hint="eastAsia"/>
-        </w:rPr>
-        <w:t>房产（房产列表、房产新增、房产评分、房屋收藏</w:t>
-      </w:r>
-      <w:r>
-        <w:rPr>
-          <w:rFonts w:hint="eastAsia"/>
-        </w:rPr>
-        <w:t>/</w:t>
-      </w:r>
-      <w:r>
-        <w:rPr>
-          <w:rFonts w:hint="eastAsia"/>
-        </w:rPr>
-        <w:t>删除、房产详情）</w:t>
-      </w:r>
-    </w:p>
-    <w:p>
-      <w:pPr>
-        <w:ind w:firstLine="420"/>
-      </w:pPr>
-      <w:r>
         <w:t xml:space="preserve">4.5 </w:t>
       </w:r>
       <w:r>
@@ -1076,11 +1059,61 @@
       </w:r>
     </w:p>
     <w:p>
-      <w:pPr>
-        <w:rPr>
-          <w:rFonts w:hint="eastAsia"/>
-        </w:rPr>
-      </w:pPr>
+      <w:r>
+        <w:rPr>
+          <w:rFonts w:hint="eastAsia"/>
+        </w:rPr>
+        <w:t>七、主要功能活动图</w:t>
+      </w:r>
+    </w:p>
+    <w:p>
+      <w:r>
+        <w:rPr>
+          <w:rFonts w:hint="eastAsia"/>
+        </w:rPr>
+        <w:t>1</w:t>
+      </w:r>
+      <w:r>
+        <w:rPr>
+          <w:rFonts w:hint="eastAsia"/>
+        </w:rPr>
+        <w:t>、</w:t>
+      </w:r>
+      <w:r>
+        <w:rPr>
+          <w:rFonts w:hint="eastAsia"/>
+        </w:rPr>
+        <w:t>API-Gateway</w:t>
+      </w:r>
+      <w:proofErr w:type="gramStart"/>
+      <w:r>
+        <w:rPr>
+          <w:rFonts w:hint="eastAsia"/>
+        </w:rPr>
+        <w:t>鉴</w:t>
+      </w:r>
+      <w:proofErr w:type="gramEnd"/>
+      <w:r>
+        <w:rPr>
+          <w:rFonts w:hint="eastAsia"/>
+        </w:rPr>
+        <w:t>权时序图</w:t>
+      </w:r>
+    </w:p>
+    <w:p>
+      <w:pPr>
+        <w:rPr>
+          <w:rFonts w:hint="eastAsia"/>
+        </w:rPr>
+      </w:pPr>
+      <w:r>
+        <w:object w:dxaOrig="11616" w:dyaOrig="6217">
+          <v:shape id="_x0000_i1030" type="#_x0000_t75" style="width:415.2pt;height:222pt" o:ole="">
+            <v:imagedata r:id="rId17" o:title=""/>
+          </v:shape>
+          <o:OLEObject Type="Embed" ProgID="Visio.Drawing.15" ShapeID="_x0000_i1030" DrawAspect="Content" ObjectID="_1611397534" r:id="rId18"/>
+        </w:object>
+      </w:r>
     </w:p>
     <w:sectPr>
       <w:pgSz w:w="11906" w:h="16838"/>

</xml_diff>